<commit_message>
api generation and tests
</commit_message>
<xml_diff>
--- a/Benchmark etnograficzny_info.docx
+++ b/Benchmark etnograficzny_info.docx
@@ -31,6 +31,44 @@
     <w:p>
       <w:r>
         <w:t>5. Lista odpowiedzi to ma być lista JSONÓW (jak w pdf) a podsumowanie osobny plik? Dopytać.</w:t>
+      </w:r>
+    </w:p>
+    <w:p/>
+    <w:p>
+      <w:r>
+        <w:t>Aktualizacja 30.07.2025:</w:t>
+      </w:r>
+    </w:p>
+    <w:p>
+      <w:r>
+        <w:t xml:space="preserve">Sprawdzić czy z modelami z Huggingface można się łączyć przez API zamiast pobierać lokalnie. </w:t>
+      </w:r>
+      <w:r>
+        <w:br/>
+        <w:t>Przetestować jakiś model żeby sprawdzić jak wyglądają odpowiedzi.</w:t>
+      </w:r>
+      <w:r>
+        <w:br/>
+        <w:t>Przy API sprawdzić OpenAI bo może być jakiś problem…</w:t>
+      </w:r>
+      <w:r>
+        <w:br/>
+      </w:r>
+      <w:r>
+        <w:br/>
+        <w:t>Na 13. Sierpnia się umawiamy.</w:t>
+      </w:r>
+      <w:r>
+        <w:br/>
+        <w:t>TODO: dodać obsługę API dla pierwszej części skryptu – gogle, openai i może vllm(?)</w:t>
+      </w:r>
+      <w:r>
+        <w:br/>
+        <w:t>Zrobić plik testowy z kilkoma pytaniami – żeby były różne dziedziny.</w:t>
+      </w:r>
+      <w:r>
+        <w:br/>
+        <w:t>Przetestować całość na modelu lokalnym i przez API.</w:t>
       </w:r>
     </w:p>
     <w:sectPr>

</xml_diff>